<commit_message>
Added partial and make to load the current week reicpe
</commit_message>
<xml_diff>
--- a/doc/Project Plan Template - English v1.0 .docx
+++ b/doc/Project Plan Template - English v1.0 .docx
@@ -892,6 +892,11 @@
             <w:pPr>
               <w:pStyle w:val="Tabelbody"/>
             </w:pPr>
+            <w:r>
+              <w:t>Updated</w:t>
+            </w:r>
+            <w:bookmarkStart w:id="3" w:name="_GoBack"/>
+            <w:bookmarkEnd w:id="3"/>
           </w:p>
         </w:tc>
       </w:tr>
@@ -907,6 +912,9 @@
             <w:pPr>
               <w:pStyle w:val="Tabelbody"/>
             </w:pPr>
+            <w:r>
+              <w:t xml:space="preserve">0.3 </w:t>
+            </w:r>
           </w:p>
         </w:tc>
         <w:tc>
@@ -917,6 +925,9 @@
             <w:pPr>
               <w:pStyle w:val="Tabelbody"/>
             </w:pPr>
+            <w:r>
+              <w:t>28.04.2024</w:t>
+            </w:r>
           </w:p>
         </w:tc>
         <w:tc>
@@ -927,6 +938,9 @@
             <w:pPr>
               <w:pStyle w:val="Tabelbody"/>
             </w:pPr>
+            <w:r>
+              <w:t>Martin Simeonov</w:t>
+            </w:r>
           </w:p>
         </w:tc>
         <w:tc>
@@ -937,6 +951,9 @@
             <w:pPr>
               <w:pStyle w:val="Tabelbody"/>
             </w:pPr>
+            <w:r>
+              <w:t>Add GantChart</w:t>
+            </w:r>
           </w:p>
         </w:tc>
         <w:tc>
@@ -947,6 +964,9 @@
             <w:pPr>
               <w:pStyle w:val="Tabelbody"/>
             </w:pPr>
+            <w:r>
+              <w:t>Pre –Final (Waitting Aproval)</w:t>
+            </w:r>
           </w:p>
         </w:tc>
       </w:tr>
@@ -1022,7 +1042,7 @@
           <w:pPr>
             <w:pStyle w:val="TOC1"/>
             <w:tabs>
-              <w:tab w:val="left" w:pos="440"/>
+              <w:tab w:val="left" w:pos="660"/>
             </w:tabs>
             <w:rPr>
               <w:rFonts w:asciiTheme="minorHAnsi" w:eastAsiaTheme="minorEastAsia" w:hAnsiTheme="minorHAnsi" w:cstheme="minorBidi"/>
@@ -1040,7 +1060,7 @@
           <w:r>
             <w:fldChar w:fldCharType="separate"/>
           </w:r>
-          <w:hyperlink w:anchor="_Toc161392276" w:history="1">
+          <w:hyperlink w:anchor="_Toc165197900" w:history="1">
             <w:r>
               <w:rPr>
                 <w:rStyle w:val="Hyperlink"/>
@@ -1083,7 +1103,7 @@
                 <w:noProof/>
                 <w:webHidden/>
               </w:rPr>
-              <w:instrText xml:space="preserve"> PAGEREF _Toc161392276 \h </w:instrText>
+              <w:instrText xml:space="preserve"> PAGEREF _Toc165197900 \h </w:instrText>
             </w:r>
             <w:r>
               <w:rPr>
@@ -1128,7 +1148,7 @@
               <w:lang w:val="en-US"/>
             </w:rPr>
           </w:pPr>
-          <w:hyperlink w:anchor="_Toc161392277" w:history="1">
+          <w:hyperlink w:anchor="_Toc165197901" w:history="1">
             <w:r>
               <w:rPr>
                 <w:rStyle w:val="Hyperlink"/>
@@ -1178,7 +1198,7 @@
                 <w:noProof/>
                 <w:webHidden/>
               </w:rPr>
-              <w:instrText xml:space="preserve"> PAGEREF _Toc161392277 \h </w:instrText>
+              <w:instrText xml:space="preserve"> PAGEREF _Toc165197901 \h </w:instrText>
             </w:r>
             <w:r>
               <w:rPr>
@@ -1223,7 +1243,7 @@
               <w:lang w:val="en-US"/>
             </w:rPr>
           </w:pPr>
-          <w:hyperlink w:anchor="_Toc161392278" w:history="1">
+          <w:hyperlink w:anchor="_Toc165197902" w:history="1">
             <w:r>
               <w:rPr>
                 <w:rStyle w:val="Hyperlink"/>
@@ -1273,7 +1293,7 @@
                 <w:noProof/>
                 <w:webHidden/>
               </w:rPr>
-              <w:instrText xml:space="preserve"> PAGEREF _Toc161392278 \h </w:instrText>
+              <w:instrText xml:space="preserve"> PAGEREF _Toc165197902 \h </w:instrText>
             </w:r>
             <w:r>
               <w:rPr>
@@ -1318,7 +1338,7 @@
               <w:lang w:val="en-US"/>
             </w:rPr>
           </w:pPr>
-          <w:hyperlink w:anchor="_Toc161392279" w:history="1">
+          <w:hyperlink w:anchor="_Toc165197903" w:history="1">
             <w:r>
               <w:rPr>
                 <w:rStyle w:val="Hyperlink"/>
@@ -1368,7 +1388,7 @@
                 <w:noProof/>
                 <w:webHidden/>
               </w:rPr>
-              <w:instrText xml:space="preserve"> PAGEREF _Toc161392279 \h </w:instrText>
+              <w:instrText xml:space="preserve"> PAGEREF _Toc165197903 \h </w:instrText>
             </w:r>
             <w:r>
               <w:rPr>
@@ -1413,7 +1433,7 @@
               <w:lang w:val="en-US"/>
             </w:rPr>
           </w:pPr>
-          <w:hyperlink w:anchor="_Toc161392280" w:history="1">
+          <w:hyperlink w:anchor="_Toc165197904" w:history="1">
             <w:r>
               <w:rPr>
                 <w:rStyle w:val="Hyperlink"/>
@@ -1463,7 +1483,7 @@
                 <w:noProof/>
                 <w:webHidden/>
               </w:rPr>
-              <w:instrText xml:space="preserve"> PAGEREF _Toc161392280 \h </w:instrText>
+              <w:instrText xml:space="preserve"> PAGEREF _Toc165197904 \h </w:instrText>
             </w:r>
             <w:r>
               <w:rPr>
@@ -1508,7 +1528,7 @@
               <w:lang w:val="en-US"/>
             </w:rPr>
           </w:pPr>
-          <w:hyperlink w:anchor="_Toc161392281" w:history="1">
+          <w:hyperlink w:anchor="_Toc165197905" w:history="1">
             <w:r>
               <w:rPr>
                 <w:rStyle w:val="Hyperlink"/>
@@ -1558,7 +1578,7 @@
                 <w:noProof/>
                 <w:webHidden/>
               </w:rPr>
-              <w:instrText xml:space="preserve"> PAGEREF _Toc161392281 \h </w:instrText>
+              <w:instrText xml:space="preserve"> PAGEREF _Toc165197905 \h </w:instrText>
             </w:r>
             <w:r>
               <w:rPr>
@@ -1603,7 +1623,7 @@
               <w:lang w:val="en-US"/>
             </w:rPr>
           </w:pPr>
-          <w:hyperlink w:anchor="_Toc161392282" w:history="1">
+          <w:hyperlink w:anchor="_Toc165197906" w:history="1">
             <w:r>
               <w:rPr>
                 <w:rStyle w:val="Hyperlink"/>
@@ -1653,7 +1673,7 @@
                 <w:noProof/>
                 <w:webHidden/>
               </w:rPr>
-              <w:instrText xml:space="preserve"> PAGEREF _Toc161392282 \h </w:instrText>
+              <w:instrText xml:space="preserve"> PAGEREF _Toc165197906 \h </w:instrText>
             </w:r>
             <w:r>
               <w:rPr>
@@ -1688,7 +1708,7 @@
           <w:pPr>
             <w:pStyle w:val="TOC1"/>
             <w:tabs>
-              <w:tab w:val="left" w:pos="440"/>
+              <w:tab w:val="left" w:pos="660"/>
             </w:tabs>
             <w:rPr>
               <w:rFonts w:asciiTheme="minorHAnsi" w:eastAsiaTheme="minorEastAsia" w:hAnsiTheme="minorHAnsi" w:cstheme="minorBidi"/>
@@ -1697,7 +1717,7 @@
               <w:lang w:val="en-US"/>
             </w:rPr>
           </w:pPr>
-          <w:hyperlink w:anchor="_Toc161392283" w:history="1">
+          <w:hyperlink w:anchor="_Toc165197907" w:history="1">
             <w:r>
               <w:rPr>
                 <w:rStyle w:val="Hyperlink"/>
@@ -1740,7 +1760,7 @@
                 <w:noProof/>
                 <w:webHidden/>
               </w:rPr>
-              <w:instrText xml:space="preserve"> PAGEREF _Toc161392283 \h </w:instrText>
+              <w:instrText xml:space="preserve"> PAGEREF _Toc165197907 \h </w:instrText>
             </w:r>
             <w:r>
               <w:rPr>
@@ -1785,7 +1805,7 @@
               <w:lang w:val="en-US"/>
             </w:rPr>
           </w:pPr>
-          <w:hyperlink w:anchor="_Toc161392284" w:history="1">
+          <w:hyperlink w:anchor="_Toc165197908" w:history="1">
             <w:r>
               <w:rPr>
                 <w:rStyle w:val="Hyperlink"/>
@@ -1835,7 +1855,7 @@
                 <w:noProof/>
                 <w:webHidden/>
               </w:rPr>
-              <w:instrText xml:space="preserve"> PAGEREF _Toc161392284 \h </w:instrText>
+              <w:instrText xml:space="preserve"> PAGEREF _Toc165197908 \h </w:instrText>
             </w:r>
             <w:r>
               <w:rPr>
@@ -1880,7 +1900,7 @@
               <w:lang w:val="en-US"/>
             </w:rPr>
           </w:pPr>
-          <w:hyperlink w:anchor="_Toc161392285" w:history="1">
+          <w:hyperlink w:anchor="_Toc165197909" w:history="1">
             <w:r>
               <w:rPr>
                 <w:rStyle w:val="Hyperlink"/>
@@ -1930,7 +1950,7 @@
                 <w:noProof/>
                 <w:webHidden/>
               </w:rPr>
-              <w:instrText xml:space="preserve"> PAGEREF _Toc161392285 \h </w:instrText>
+              <w:instrText xml:space="preserve"> PAGEREF _Toc165197909 \h </w:instrText>
             </w:r>
             <w:r>
               <w:rPr>
@@ -1965,7 +1985,7 @@
           <w:pPr>
             <w:pStyle w:val="TOC1"/>
             <w:tabs>
-              <w:tab w:val="left" w:pos="440"/>
+              <w:tab w:val="left" w:pos="660"/>
             </w:tabs>
             <w:rPr>
               <w:rFonts w:asciiTheme="minorHAnsi" w:eastAsiaTheme="minorEastAsia" w:hAnsiTheme="minorHAnsi" w:cstheme="minorBidi"/>
@@ -1974,7 +1994,7 @@
               <w:lang w:val="en-US"/>
             </w:rPr>
           </w:pPr>
-          <w:hyperlink w:anchor="_Toc161392286" w:history="1">
+          <w:hyperlink w:anchor="_Toc165197910" w:history="1">
             <w:r>
               <w:rPr>
                 <w:rStyle w:val="Hyperlink"/>
@@ -2017,7 +2037,7 @@
                 <w:noProof/>
                 <w:webHidden/>
               </w:rPr>
-              <w:instrText xml:space="preserve"> PAGEREF _Toc161392286 \h </w:instrText>
+              <w:instrText xml:space="preserve"> PAGEREF _Toc165197910 \h </w:instrText>
             </w:r>
             <w:r>
               <w:rPr>
@@ -2062,7 +2082,7 @@
               <w:lang w:val="en-US"/>
             </w:rPr>
           </w:pPr>
-          <w:hyperlink w:anchor="_Toc161392287" w:history="1">
+          <w:hyperlink w:anchor="_Toc165197911" w:history="1">
             <w:r>
               <w:rPr>
                 <w:rStyle w:val="Hyperlink"/>
@@ -2112,7 +2132,7 @@
                 <w:noProof/>
                 <w:webHidden/>
               </w:rPr>
-              <w:instrText xml:space="preserve"> PAGEREF _Toc161392287 \h </w:instrText>
+              <w:instrText xml:space="preserve"> PAGEREF _Toc165197911 \h </w:instrText>
             </w:r>
             <w:r>
               <w:rPr>
@@ -2151,10 +2171,14 @@
               <w:tab w:val="right" w:leader="dot" w:pos="9690"/>
             </w:tabs>
             <w:rPr>
+              <w:rFonts w:asciiTheme="minorHAnsi" w:eastAsiaTheme="minorEastAsia" w:hAnsiTheme="minorHAnsi" w:cstheme="minorBidi"/>
               <w:noProof/>
+              <w:sz w:val="22"/>
+              <w:szCs w:val="22"/>
+              <w:lang w:val="en-US"/>
             </w:rPr>
           </w:pPr>
-          <w:hyperlink w:anchor="_Toc161392288" w:history="1">
+          <w:hyperlink w:anchor="_Toc165197912" w:history="1">
             <w:r>
               <w:rPr>
                 <w:rStyle w:val="Hyperlink"/>
@@ -2167,7 +2191,11 @@
             </w:r>
             <w:r>
               <w:rPr>
-                <w:noProof/>
+                <w:rFonts w:asciiTheme="minorHAnsi" w:eastAsiaTheme="minorEastAsia" w:hAnsiTheme="minorHAnsi" w:cstheme="minorBidi"/>
+                <w:noProof/>
+                <w:sz w:val="22"/>
+                <w:szCs w:val="22"/>
+                <w:lang w:val="en-US"/>
               </w:rPr>
               <w:tab/>
             </w:r>
@@ -2212,7 +2240,7 @@
                 <w:noProof/>
                 <w:webHidden/>
               </w:rPr>
-              <w:instrText xml:space="preserve"> PAGEREF _Toc161392288 \h </w:instrText>
+              <w:instrText xml:space="preserve"> PAGEREF _Toc165197912 \h </w:instrText>
             </w:r>
             <w:r>
               <w:rPr>
@@ -2251,10 +2279,14 @@
               <w:tab w:val="right" w:leader="dot" w:pos="9690"/>
             </w:tabs>
             <w:rPr>
+              <w:rFonts w:asciiTheme="minorHAnsi" w:eastAsiaTheme="minorEastAsia" w:hAnsiTheme="minorHAnsi" w:cstheme="minorBidi"/>
               <w:noProof/>
+              <w:sz w:val="22"/>
+              <w:szCs w:val="22"/>
+              <w:lang w:val="en-US"/>
             </w:rPr>
           </w:pPr>
-          <w:hyperlink w:anchor="_Toc161392289" w:history="1">
+          <w:hyperlink w:anchor="_Toc165197913" w:history="1">
             <w:r>
               <w:rPr>
                 <w:rStyle w:val="Hyperlink"/>
@@ -2267,7 +2299,11 @@
             </w:r>
             <w:r>
               <w:rPr>
-                <w:noProof/>
+                <w:rFonts w:asciiTheme="minorHAnsi" w:eastAsiaTheme="minorEastAsia" w:hAnsiTheme="minorHAnsi" w:cstheme="minorBidi"/>
+                <w:noProof/>
+                <w:sz w:val="22"/>
+                <w:szCs w:val="22"/>
+                <w:lang w:val="en-US"/>
               </w:rPr>
               <w:tab/>
             </w:r>
@@ -2312,7 +2348,7 @@
                 <w:noProof/>
                 <w:webHidden/>
               </w:rPr>
-              <w:instrText xml:space="preserve"> PAGEREF _Toc161392289 \h </w:instrText>
+              <w:instrText xml:space="preserve"> PAGEREF _Toc165197913 \h </w:instrText>
             </w:r>
             <w:r>
               <w:rPr>
@@ -2351,10 +2387,14 @@
               <w:tab w:val="right" w:leader="dot" w:pos="9690"/>
             </w:tabs>
             <w:rPr>
+              <w:rFonts w:asciiTheme="minorHAnsi" w:eastAsiaTheme="minorEastAsia" w:hAnsiTheme="minorHAnsi" w:cstheme="minorBidi"/>
               <w:noProof/>
+              <w:sz w:val="22"/>
+              <w:szCs w:val="22"/>
+              <w:lang w:val="en-US"/>
             </w:rPr>
           </w:pPr>
-          <w:hyperlink w:anchor="_Toc161392290" w:history="1">
+          <w:hyperlink w:anchor="_Toc165197914" w:history="1">
             <w:r>
               <w:rPr>
                 <w:rStyle w:val="Hyperlink"/>
@@ -2367,7 +2407,11 @@
             </w:r>
             <w:r>
               <w:rPr>
-                <w:noProof/>
+                <w:rFonts w:asciiTheme="minorHAnsi" w:eastAsiaTheme="minorEastAsia" w:hAnsiTheme="minorHAnsi" w:cstheme="minorBidi"/>
+                <w:noProof/>
+                <w:sz w:val="22"/>
+                <w:szCs w:val="22"/>
+                <w:lang w:val="en-US"/>
               </w:rPr>
               <w:tab/>
             </w:r>
@@ -2412,7 +2456,7 @@
                 <w:noProof/>
                 <w:webHidden/>
               </w:rPr>
-              <w:instrText xml:space="preserve"> PAGEREF _Toc161392290 \h </w:instrText>
+              <w:instrText xml:space="preserve"> PAGEREF _Toc165197914 \h </w:instrText>
             </w:r>
             <w:r>
               <w:rPr>
@@ -2451,10 +2495,14 @@
               <w:tab w:val="right" w:leader="dot" w:pos="9690"/>
             </w:tabs>
             <w:rPr>
+              <w:rFonts w:asciiTheme="minorHAnsi" w:eastAsiaTheme="minorEastAsia" w:hAnsiTheme="minorHAnsi" w:cstheme="minorBidi"/>
               <w:noProof/>
+              <w:sz w:val="22"/>
+              <w:szCs w:val="22"/>
+              <w:lang w:val="en-US"/>
             </w:rPr>
           </w:pPr>
-          <w:hyperlink w:anchor="_Toc161392291" w:history="1">
+          <w:hyperlink w:anchor="_Toc165197915" w:history="1">
             <w:r>
               <w:rPr>
                 <w:rStyle w:val="Hyperlink"/>
@@ -2467,7 +2515,11 @@
             </w:r>
             <w:r>
               <w:rPr>
-                <w:noProof/>
+                <w:rFonts w:asciiTheme="minorHAnsi" w:eastAsiaTheme="minorEastAsia" w:hAnsiTheme="minorHAnsi" w:cstheme="minorBidi"/>
+                <w:noProof/>
+                <w:sz w:val="22"/>
+                <w:szCs w:val="22"/>
+                <w:lang w:val="en-US"/>
               </w:rPr>
               <w:tab/>
             </w:r>
@@ -2512,7 +2564,7 @@
                 <w:noProof/>
                 <w:webHidden/>
               </w:rPr>
-              <w:instrText xml:space="preserve"> PAGEREF _Toc161392291 \h </w:instrText>
+              <w:instrText xml:space="preserve"> PAGEREF _Toc165197915 \h </w:instrText>
             </w:r>
             <w:r>
               <w:rPr>
@@ -2557,7 +2609,7 @@
               <w:lang w:val="en-US"/>
             </w:rPr>
           </w:pPr>
-          <w:hyperlink w:anchor="_Toc161392292" w:history="1">
+          <w:hyperlink w:anchor="_Toc165197916" w:history="1">
             <w:r>
               <w:rPr>
                 <w:rStyle w:val="Hyperlink"/>
@@ -2607,7 +2659,7 @@
                 <w:noProof/>
                 <w:webHidden/>
               </w:rPr>
-              <w:instrText xml:space="preserve"> PAGEREF _Toc161392292 \h </w:instrText>
+              <w:instrText xml:space="preserve"> PAGEREF _Toc165197916 \h </w:instrText>
             </w:r>
             <w:r>
               <w:rPr>
@@ -2651,7 +2703,7 @@
               <w:lang w:val="en-US"/>
             </w:rPr>
           </w:pPr>
-          <w:hyperlink w:anchor="_Toc161392293" w:history="1">
+          <w:hyperlink w:anchor="_Toc165197917" w:history="1">
             <w:r>
               <w:rPr>
                 <w:rStyle w:val="Hyperlink"/>
@@ -2696,7 +2748,7 @@
                 <w:noProof/>
                 <w:webHidden/>
               </w:rPr>
-              <w:instrText xml:space="preserve"> PAGEREF _Toc161392293 \h </w:instrText>
+              <w:instrText xml:space="preserve"> PAGEREF _Toc165197917 \h </w:instrText>
             </w:r>
             <w:r>
               <w:rPr>
@@ -2741,7 +2793,7 @@
               <w:lang w:val="en-US"/>
             </w:rPr>
           </w:pPr>
-          <w:hyperlink w:anchor="_Toc161392294" w:history="1">
+          <w:hyperlink w:anchor="_Toc165197918" w:history="1">
             <w:r>
               <w:rPr>
                 <w:rStyle w:val="Hyperlink"/>
@@ -2791,7 +2843,7 @@
                 <w:noProof/>
                 <w:webHidden/>
               </w:rPr>
-              <w:instrText xml:space="preserve"> PAGEREF _Toc161392294 \h </w:instrText>
+              <w:instrText xml:space="preserve"> PAGEREF _Toc165197918 \h </w:instrText>
             </w:r>
             <w:r>
               <w:rPr>
@@ -2836,7 +2888,7 @@
               <w:lang w:val="en-US"/>
             </w:rPr>
           </w:pPr>
-          <w:hyperlink w:anchor="_Toc161392295" w:history="1">
+          <w:hyperlink w:anchor="_Toc165197919" w:history="1">
             <w:r>
               <w:rPr>
                 <w:rStyle w:val="Hyperlink"/>
@@ -2888,7 +2940,7 @@
                 <w:noProof/>
                 <w:webHidden/>
               </w:rPr>
-              <w:instrText xml:space="preserve"> PAGEREF _Toc161392295 \h </w:instrText>
+              <w:instrText xml:space="preserve"> PAGEREF _Toc165197919 \h </w:instrText>
             </w:r>
             <w:r>
               <w:rPr>
@@ -2933,7 +2985,7 @@
               <w:lang w:val="en-US"/>
             </w:rPr>
           </w:pPr>
-          <w:hyperlink w:anchor="_Toc161392296" w:history="1">
+          <w:hyperlink w:anchor="_Toc165197920" w:history="1">
             <w:r>
               <w:rPr>
                 <w:rStyle w:val="Hyperlink"/>
@@ -2983,7 +3035,7 @@
                 <w:noProof/>
                 <w:webHidden/>
               </w:rPr>
-              <w:instrText xml:space="preserve"> PAGEREF _Toc161392296 \h </w:instrText>
+              <w:instrText xml:space="preserve"> PAGEREF _Toc165197920 \h </w:instrText>
             </w:r>
             <w:r>
               <w:rPr>
@@ -3028,7 +3080,7 @@
               <w:lang w:val="en-US"/>
             </w:rPr>
           </w:pPr>
-          <w:hyperlink w:anchor="_Toc161392297" w:history="1">
+          <w:hyperlink w:anchor="_Toc165197921" w:history="1">
             <w:r>
               <w:rPr>
                 <w:rStyle w:val="Hyperlink"/>
@@ -3078,7 +3130,7 @@
                 <w:noProof/>
                 <w:webHidden/>
               </w:rPr>
-              <w:instrText xml:space="preserve"> PAGEREF _Toc161392297 \h </w:instrText>
+              <w:instrText xml:space="preserve"> PAGEREF _Toc165197921 \h </w:instrText>
             </w:r>
             <w:r>
               <w:rPr>
@@ -3123,7 +3175,7 @@
               <w:lang w:val="en-US"/>
             </w:rPr>
           </w:pPr>
-          <w:hyperlink w:anchor="_Toc161392298" w:history="1">
+          <w:hyperlink w:anchor="_Toc165197922" w:history="1">
             <w:r>
               <w:rPr>
                 <w:rStyle w:val="Hyperlink"/>
@@ -3173,7 +3225,7 @@
                 <w:noProof/>
                 <w:webHidden/>
               </w:rPr>
-              <w:instrText xml:space="preserve"> PAGEREF _Toc161392298 \h </w:instrText>
+              <w:instrText xml:space="preserve"> PAGEREF _Toc165197922 \h </w:instrText>
             </w:r>
             <w:r>
               <w:rPr>
@@ -3217,7 +3269,7 @@
               <w:lang w:val="en-US"/>
             </w:rPr>
           </w:pPr>
-          <w:hyperlink w:anchor="_Toc161392299" w:history="1">
+          <w:hyperlink w:anchor="_Toc165197923" w:history="1">
             <w:r>
               <w:rPr>
                 <w:rStyle w:val="Hyperlink"/>
@@ -3260,7 +3312,7 @@
                 <w:noProof/>
                 <w:webHidden/>
               </w:rPr>
-              <w:instrText xml:space="preserve"> PAGEREF _Toc161392299 \h </w:instrText>
+              <w:instrText xml:space="preserve"> PAGEREF _Toc165197923 \h </w:instrText>
             </w:r>
             <w:r>
               <w:rPr>
@@ -3305,7 +3357,7 @@
               <w:lang w:val="en-US"/>
             </w:rPr>
           </w:pPr>
-          <w:hyperlink w:anchor="_Toc161392300" w:history="1">
+          <w:hyperlink w:anchor="_Toc165197924" w:history="1">
             <w:r>
               <w:rPr>
                 <w:rStyle w:val="Hyperlink"/>
@@ -3355,7 +3407,7 @@
                 <w:noProof/>
                 <w:webHidden/>
               </w:rPr>
-              <w:instrText xml:space="preserve"> PAGEREF _Toc161392300 \h </w:instrText>
+              <w:instrText xml:space="preserve"> PAGEREF _Toc165197924 \h </w:instrText>
             </w:r>
             <w:r>
               <w:rPr>
@@ -3400,7 +3452,7 @@
               <w:lang w:val="en-US"/>
             </w:rPr>
           </w:pPr>
-          <w:hyperlink w:anchor="_Toc161392301" w:history="1">
+          <w:hyperlink w:anchor="_Toc165197925" w:history="1">
             <w:r>
               <w:rPr>
                 <w:rStyle w:val="Hyperlink"/>
@@ -3450,7 +3502,102 @@
                 <w:noProof/>
                 <w:webHidden/>
               </w:rPr>
-              <w:instrText xml:space="preserve"> PAGEREF _Toc161392301 \h </w:instrText>
+              <w:instrText xml:space="preserve"> PAGEREF _Toc165197925 \h </w:instrText>
+            </w:r>
+            <w:r>
+              <w:rPr>
+                <w:noProof/>
+                <w:webHidden/>
+              </w:rPr>
+            </w:r>
+            <w:r>
+              <w:rPr>
+                <w:noProof/>
+                <w:webHidden/>
+              </w:rPr>
+              <w:fldChar w:fldCharType="separate"/>
+            </w:r>
+            <w:r>
+              <w:rPr>
+                <w:noProof/>
+                <w:webHidden/>
+              </w:rPr>
+              <w:t>11</w:t>
+            </w:r>
+            <w:r>
+              <w:rPr>
+                <w:noProof/>
+                <w:webHidden/>
+              </w:rPr>
+              <w:fldChar w:fldCharType="end"/>
+            </w:r>
+          </w:hyperlink>
+        </w:p>
+        <w:p>
+          <w:pPr>
+            <w:pStyle w:val="TOC2"/>
+            <w:tabs>
+              <w:tab w:val="left" w:pos="880"/>
+            </w:tabs>
+            <w:rPr>
+              <w:rFonts w:asciiTheme="minorHAnsi" w:eastAsiaTheme="minorEastAsia" w:hAnsiTheme="minorHAnsi" w:cstheme="minorBidi"/>
+              <w:noProof/>
+              <w:sz w:val="22"/>
+              <w:szCs w:val="22"/>
+              <w:lang w:val="en-US"/>
+            </w:rPr>
+          </w:pPr>
+          <w:hyperlink w:anchor="_Toc165197926" w:history="1">
+            <w:r>
+              <w:rPr>
+                <w:rStyle w:val="Hyperlink"/>
+                <w:noProof/>
+                <w14:scene3d>
+                  <w14:camera w14:prst="orthographicFront"/>
+                  <w14:lightRig w14:rig="threePt" w14:dir="t">
+                    <w14:rot w14:lat="0" w14:lon="0" w14:rev="0"/>
+                  </w14:lightRig>
+                </w14:scene3d>
+              </w:rPr>
+              <w:t>5.3</w:t>
+            </w:r>
+            <w:r>
+              <w:rPr>
+                <w:rFonts w:asciiTheme="minorHAnsi" w:eastAsiaTheme="minorEastAsia" w:hAnsiTheme="minorHAnsi" w:cstheme="minorBidi"/>
+                <w:noProof/>
+                <w:sz w:val="22"/>
+                <w:szCs w:val="22"/>
+                <w:lang w:val="en-US"/>
+              </w:rPr>
+              <w:tab/>
+            </w:r>
+            <w:r>
+              <w:rPr>
+                <w:rStyle w:val="Hyperlink"/>
+                <w:noProof/>
+              </w:rPr>
+              <w:t>Gant Chart</w:t>
+            </w:r>
+            <w:r>
+              <w:rPr>
+                <w:noProof/>
+                <w:webHidden/>
+              </w:rPr>
+              <w:tab/>
+            </w:r>
+            <w:r>
+              <w:rPr>
+                <w:noProof/>
+                <w:webHidden/>
+              </w:rPr>
+              <w:fldChar w:fldCharType="begin"/>
+            </w:r>
+            <w:r>
+              <w:rPr>
+                <w:noProof/>
+                <w:webHidden/>
+              </w:rPr>
+              <w:instrText xml:space="preserve"> PAGEREF _Toc165197926 \h </w:instrText>
             </w:r>
             <w:r>
               <w:rPr>
@@ -3498,24 +3645,24 @@
       <w:pPr>
         <w:pStyle w:val="Heading1"/>
       </w:pPr>
-      <w:bookmarkStart w:id="3" w:name="_Toc161392276"/>
+      <w:bookmarkStart w:id="4" w:name="_Toc165197900"/>
       <w:r>
         <w:lastRenderedPageBreak/>
         <w:t>Project assignment</w:t>
       </w:r>
-      <w:bookmarkEnd w:id="3"/>
+      <w:bookmarkEnd w:id="4"/>
     </w:p>
     <w:p>
       <w:pPr>
         <w:pStyle w:val="Heading2"/>
       </w:pPr>
-      <w:bookmarkStart w:id="4" w:name="_Toc507670773"/>
-      <w:bookmarkStart w:id="5" w:name="_Toc161392277"/>
+      <w:bookmarkStart w:id="5" w:name="_Toc507670773"/>
+      <w:bookmarkStart w:id="6" w:name="_Toc165197901"/>
       <w:r>
         <w:t>Context</w:t>
       </w:r>
-      <w:bookmarkEnd w:id="4"/>
       <w:bookmarkEnd w:id="5"/>
+      <w:bookmarkEnd w:id="6"/>
     </w:p>
     <w:p/>
     <w:p>
@@ -3545,14 +3692,14 @@
       <w:pPr>
         <w:pStyle w:val="Heading2"/>
       </w:pPr>
-      <w:bookmarkStart w:id="6" w:name="_Toc161392278"/>
       <w:bookmarkStart w:id="7" w:name="_Toc327581046"/>
       <w:bookmarkStart w:id="8" w:name="_Toc327581596"/>
       <w:bookmarkStart w:id="9" w:name="_Toc327583376"/>
+      <w:bookmarkStart w:id="10" w:name="_Toc165197902"/>
       <w:r>
         <w:t>Goal of the project</w:t>
       </w:r>
-      <w:bookmarkEnd w:id="6"/>
+      <w:bookmarkEnd w:id="10"/>
     </w:p>
     <w:p>
       <w:pPr>
@@ -3650,32 +3797,31 @@
           <w:i/>
           <w:lang w:val="en-US"/>
         </w:rPr>
-        <w:t xml:space="preserve">Enable social interaction through features such as liking, commenting, </w:t>
-      </w:r>
-      <w:proofErr w:type="gramStart"/>
-      <w:r>
+        <w:t>Enable social interaction through features such as liking, commenting, recipes with others.</w:t>
+      </w:r>
+    </w:p>
+    <w:p>
+      <w:pPr>
         <w:rPr>
           <w:i/>
           <w:lang w:val="en-US"/>
         </w:rPr>
-        <w:t>recipes</w:t>
-      </w:r>
-      <w:proofErr w:type="gramEnd"/>
-      <w:r>
+      </w:pPr>
+    </w:p>
+    <w:p>
+      <w:pPr>
         <w:rPr>
           <w:i/>
           <w:lang w:val="en-US"/>
         </w:rPr>
-        <w:t xml:space="preserve"> with others.</w:t>
-      </w:r>
-    </w:p>
-    <w:p>
-      <w:pPr>
+      </w:pPr>
+      <w:r>
         <w:rPr>
           <w:i/>
           <w:lang w:val="en-US"/>
         </w:rPr>
-      </w:pPr>
+        <w:t xml:space="preserve"> Showcase proficiency in developing cross-platform applications and integrating with external APIs and databases.</w:t>
+      </w:r>
     </w:p>
     <w:p>
       <w:pPr>
@@ -3684,21 +3830,6 @@
           <w:lang w:val="en-US"/>
         </w:rPr>
       </w:pPr>
-      <w:r>
-        <w:rPr>
-          <w:i/>
-          <w:lang w:val="en-US"/>
-        </w:rPr>
-        <w:t xml:space="preserve"> Showcase proficiency in developing cross-platform applications and integrating with external APIs and databases.</w:t>
-      </w:r>
-    </w:p>
-    <w:p>
-      <w:pPr>
-        <w:rPr>
-          <w:i/>
-          <w:lang w:val="en-US"/>
-        </w:rPr>
-      </w:pPr>
     </w:p>
     <w:p>
       <w:r>
@@ -3709,14 +3840,14 @@
       <w:pPr>
         <w:pStyle w:val="Heading2"/>
       </w:pPr>
-      <w:bookmarkStart w:id="10" w:name="_Toc161392279"/>
+      <w:bookmarkStart w:id="11" w:name="_Toc165197903"/>
       <w:bookmarkEnd w:id="7"/>
       <w:bookmarkEnd w:id="8"/>
       <w:bookmarkEnd w:id="9"/>
       <w:r>
         <w:t>Scope and preconditions</w:t>
       </w:r>
-      <w:bookmarkEnd w:id="10"/>
+      <w:bookmarkEnd w:id="11"/>
     </w:p>
     <w:p>
       <w:pPr>
@@ -4058,19 +4189,19 @@
       <w:pPr>
         <w:pStyle w:val="Heading2"/>
       </w:pPr>
-      <w:bookmarkStart w:id="11" w:name="_Toc507670776"/>
-      <w:bookmarkStart w:id="12" w:name="_Toc161392280"/>
+      <w:bookmarkStart w:id="12" w:name="_Toc507670776"/>
       <w:bookmarkStart w:id="13" w:name="_Toc327581048"/>
       <w:bookmarkStart w:id="14" w:name="_Toc327581598"/>
       <w:bookmarkStart w:id="15" w:name="_Toc327583378"/>
+      <w:bookmarkStart w:id="16" w:name="_Toc165197904"/>
       <w:r>
         <w:t>Strateg</w:t>
       </w:r>
-      <w:bookmarkEnd w:id="11"/>
+      <w:bookmarkEnd w:id="12"/>
       <w:r>
         <w:t>y</w:t>
       </w:r>
-      <w:bookmarkEnd w:id="12"/>
+      <w:bookmarkEnd w:id="16"/>
     </w:p>
     <w:p>
       <w:pPr>
@@ -4088,27 +4219,7 @@
           <w:szCs w:val="16"/>
           <w:lang w:val="en-US"/>
         </w:rPr>
-        <w:t xml:space="preserve">I have </w:t>
-      </w:r>
-      <w:proofErr w:type="spellStart"/>
-      <w:r>
-        <w:rPr>
-          <w:i/>
-          <w:sz w:val="16"/>
-          <w:szCs w:val="16"/>
-          <w:lang w:val="en-US"/>
-        </w:rPr>
-        <w:t>coose</w:t>
-      </w:r>
-      <w:proofErr w:type="spellEnd"/>
-      <w:r>
-        <w:rPr>
-          <w:i/>
-          <w:sz w:val="16"/>
-          <w:szCs w:val="16"/>
-          <w:lang w:val="en-US"/>
-        </w:rPr>
-        <w:t xml:space="preserve"> the waterfall strategy</w:t>
+        <w:t>I have coose the waterfall strategy</w:t>
       </w:r>
     </w:p>
     <w:p>
@@ -4149,7 +4260,7 @@
         </w:tabs>
         <w:ind w:left="0" w:firstLine="0"/>
       </w:pPr>
-      <w:bookmarkStart w:id="16" w:name="_Toc161392281"/>
+      <w:bookmarkStart w:id="17" w:name="_Toc165197905"/>
       <w:r>
         <w:t xml:space="preserve">Research </w:t>
       </w:r>
@@ -4159,7 +4270,7 @@
       <w:r>
         <w:t>uestions</w:t>
       </w:r>
-      <w:bookmarkEnd w:id="16"/>
+      <w:bookmarkEnd w:id="17"/>
     </w:p>
     <w:p/>
     <w:p>
@@ -4201,11 +4312,11 @@
       <w:pPr>
         <w:pStyle w:val="Heading2"/>
       </w:pPr>
-      <w:bookmarkStart w:id="17" w:name="_Toc161392282"/>
+      <w:bookmarkStart w:id="18" w:name="_Toc165197906"/>
       <w:r>
         <w:t>End products</w:t>
       </w:r>
-      <w:bookmarkEnd w:id="17"/>
+      <w:bookmarkEnd w:id="18"/>
     </w:p>
     <w:p>
       <w:pPr>
@@ -4439,12 +4550,12 @@
       <w:pPr>
         <w:pStyle w:val="Heading1"/>
       </w:pPr>
-      <w:bookmarkStart w:id="18" w:name="_Toc327581050"/>
-      <w:bookmarkStart w:id="19" w:name="_Toc327581600"/>
-      <w:bookmarkStart w:id="20" w:name="_Toc327583380"/>
-      <w:bookmarkStart w:id="21" w:name="_Toc339966119"/>
-      <w:bookmarkStart w:id="22" w:name="_Toc507670779"/>
-      <w:bookmarkStart w:id="23" w:name="_Toc161392283"/>
+      <w:bookmarkStart w:id="19" w:name="_Toc327581050"/>
+      <w:bookmarkStart w:id="20" w:name="_Toc327581600"/>
+      <w:bookmarkStart w:id="21" w:name="_Toc327583380"/>
+      <w:bookmarkStart w:id="22" w:name="_Toc339966119"/>
+      <w:bookmarkStart w:id="23" w:name="_Toc507670779"/>
+      <w:bookmarkStart w:id="24" w:name="_Toc165197907"/>
       <w:r>
         <w:lastRenderedPageBreak/>
         <w:t>Project</w:t>
@@ -4458,27 +4569,27 @@
       <w:r>
         <w:t>rganisati</w:t>
       </w:r>
-      <w:bookmarkEnd w:id="18"/>
       <w:bookmarkEnd w:id="19"/>
       <w:bookmarkEnd w:id="20"/>
       <w:bookmarkEnd w:id="21"/>
       <w:bookmarkEnd w:id="22"/>
+      <w:bookmarkEnd w:id="23"/>
       <w:r>
         <w:t>on</w:t>
       </w:r>
-      <w:bookmarkEnd w:id="23"/>
+      <w:bookmarkEnd w:id="24"/>
     </w:p>
     <w:p>
       <w:pPr>
         <w:pStyle w:val="Heading2"/>
       </w:pPr>
-      <w:bookmarkStart w:id="24" w:name="_Toc327581051"/>
-      <w:bookmarkStart w:id="25" w:name="_Toc327581601"/>
-      <w:bookmarkStart w:id="26" w:name="_Toc327583381"/>
-      <w:bookmarkStart w:id="27" w:name="_Toc339966120"/>
-      <w:bookmarkStart w:id="28" w:name="_Toc480254627"/>
-      <w:bookmarkStart w:id="29" w:name="_Toc507670780"/>
-      <w:bookmarkStart w:id="30" w:name="_Toc161392284"/>
+      <w:bookmarkStart w:id="25" w:name="_Toc327581051"/>
+      <w:bookmarkStart w:id="26" w:name="_Toc327581601"/>
+      <w:bookmarkStart w:id="27" w:name="_Toc327583381"/>
+      <w:bookmarkStart w:id="28" w:name="_Toc339966120"/>
+      <w:bookmarkStart w:id="29" w:name="_Toc480254627"/>
+      <w:bookmarkStart w:id="30" w:name="_Toc507670780"/>
+      <w:bookmarkStart w:id="31" w:name="_Toc165197908"/>
       <w:r>
         <w:t xml:space="preserve">Stakeholders and </w:t>
       </w:r>
@@ -4488,16 +4599,16 @@
       <w:r>
         <w:t>eam</w:t>
       </w:r>
-      <w:bookmarkEnd w:id="24"/>
       <w:bookmarkEnd w:id="25"/>
       <w:bookmarkEnd w:id="26"/>
       <w:bookmarkEnd w:id="27"/>
       <w:bookmarkEnd w:id="28"/>
       <w:bookmarkEnd w:id="29"/>
+      <w:bookmarkEnd w:id="30"/>
       <w:r>
         <w:t xml:space="preserve"> members</w:t>
       </w:r>
-      <w:bookmarkEnd w:id="30"/>
+      <w:bookmarkEnd w:id="31"/>
     </w:p>
     <w:p>
       <w:pPr>
@@ -4914,21 +5025,12 @@
                 <w:lang w:val="en-US"/>
               </w:rPr>
             </w:pPr>
-            <w:proofErr w:type="spellStart"/>
             <w:r>
               <w:rPr>
                 <w:i/>
                 <w:lang w:val="en-US"/>
               </w:rPr>
-              <w:t>Sachin</w:t>
-            </w:r>
-            <w:proofErr w:type="spellEnd"/>
-            <w:r>
-              <w:rPr>
-                <w:i/>
-                <w:lang w:val="en-US"/>
-              </w:rPr>
-              <w:t xml:space="preserve"> Bhardwaj</w:t>
+              <w:t>Sachin Bhardwaj</w:t>
             </w:r>
           </w:p>
         </w:tc>
@@ -4984,24 +5086,13 @@
                 <w:lang w:val="en-US"/>
               </w:rPr>
             </w:pPr>
-            <w:proofErr w:type="spellStart"/>
             <w:r>
               <w:rPr>
                 <w:i/>
                 <w:lang w:val="en-US"/>
               </w:rPr>
-              <w:t>Thuesday</w:t>
-            </w:r>
-            <w:proofErr w:type="spellEnd"/>
-            <w:r>
-              <w:rPr>
-                <w:i/>
-                <w:lang w:val="en-US"/>
-              </w:rPr>
-              <w:t xml:space="preserve"> ,Friday</w:t>
-            </w:r>
-            <w:bookmarkStart w:id="31" w:name="_GoBack"/>
-            <w:bookmarkEnd w:id="31"/>
+              <w:t>Thuesday ,Friday</w:t>
+            </w:r>
           </w:p>
         </w:tc>
       </w:tr>
@@ -5022,7 +5113,6 @@
                 <w:lang w:val="en-US"/>
               </w:rPr>
             </w:pPr>
-            <w:proofErr w:type="spellStart"/>
             <w:r>
               <w:rPr>
                 <w:i/>
@@ -5030,7 +5120,6 @@
               </w:rPr>
               <w:t>Rafayel</w:t>
             </w:r>
-            <w:proofErr w:type="spellEnd"/>
             <w:r>
               <w:rPr>
                 <w:i/>
@@ -5045,7 +5134,6 @@
               </w:rPr>
               <w:t xml:space="preserve"> </w:t>
             </w:r>
-            <w:proofErr w:type="spellStart"/>
             <w:r>
               <w:rPr>
                 <w:i/>
@@ -5053,7 +5141,6 @@
               </w:rPr>
               <w:t>Avetyan</w:t>
             </w:r>
-            <w:proofErr w:type="spellEnd"/>
           </w:p>
         </w:tc>
         <w:tc>
@@ -5135,31 +5222,20 @@
                 <w:lang w:val="en-US"/>
               </w:rPr>
             </w:pPr>
-            <w:proofErr w:type="spellStart"/>
             <w:r>
               <w:rPr>
                 <w:i/>
                 <w:lang w:val="en-US"/>
               </w:rPr>
-              <w:t>Ema</w:t>
-            </w:r>
-            <w:proofErr w:type="spellEnd"/>
+              <w:t xml:space="preserve">Ema </w:t>
+            </w:r>
             <w:r>
               <w:rPr>
                 <w:i/>
                 <w:lang w:val="en-US"/>
               </w:rPr>
-              <w:t xml:space="preserve"> </w:t>
-            </w:r>
-            <w:proofErr w:type="spellStart"/>
-            <w:r>
-              <w:rPr>
-                <w:i/>
-                <w:lang w:val="en-US"/>
-              </w:rPr>
               <w:t>Mladenovska</w:t>
             </w:r>
-            <w:proofErr w:type="spellEnd"/>
           </w:p>
         </w:tc>
         <w:tc>
@@ -5257,7 +5333,7 @@
         <w:pStyle w:val="Heading2"/>
       </w:pPr>
       <w:bookmarkStart w:id="32" w:name="_Toc507670781"/>
-      <w:bookmarkStart w:id="33" w:name="_Toc161392285"/>
+      <w:bookmarkStart w:id="33" w:name="_Toc165197909"/>
       <w:r>
         <w:t>Communicati</w:t>
       </w:r>
@@ -5557,7 +5633,7 @@
       <w:bookmarkStart w:id="36" w:name="_Toc327583383"/>
       <w:bookmarkStart w:id="37" w:name="_Toc339966122"/>
       <w:bookmarkStart w:id="38" w:name="_Toc507670782"/>
-      <w:bookmarkStart w:id="39" w:name="_Toc161392286"/>
+      <w:bookmarkStart w:id="39" w:name="_Toc165197910"/>
       <w:r>
         <w:lastRenderedPageBreak/>
         <w:t>Activities and</w:t>
@@ -5580,7 +5656,7 @@
       <w:pPr>
         <w:pStyle w:val="Heading2"/>
       </w:pPr>
-      <w:bookmarkStart w:id="40" w:name="_Toc161392287"/>
+      <w:bookmarkStart w:id="40" w:name="_Toc165197911"/>
       <w:r>
         <w:t>Phases of the project</w:t>
       </w:r>
@@ -5614,7 +5690,7 @@
         <w:spacing w:before="0"/>
         <w:ind w:hanging="246"/>
       </w:pPr>
-      <w:bookmarkStart w:id="41" w:name="_Toc161392288"/>
+      <w:bookmarkStart w:id="41" w:name="_Toc165197912"/>
       <w:r>
         <w:t>Planning</w:t>
       </w:r>
@@ -6253,7 +6329,7 @@
         <w:spacing w:before="0"/>
         <w:ind w:hanging="246"/>
       </w:pPr>
-      <w:bookmarkStart w:id="42" w:name="_Toc161392289"/>
+      <w:bookmarkStart w:id="42" w:name="_Toc165197913"/>
       <w:r>
         <w:t>Project</w:t>
       </w:r>
@@ -6455,7 +6531,7 @@
         <w:spacing w:before="1"/>
         <w:ind w:hanging="246"/>
       </w:pPr>
-      <w:bookmarkStart w:id="43" w:name="_Toc161392290"/>
+      <w:bookmarkStart w:id="43" w:name="_Toc165197914"/>
       <w:r>
         <w:t>Design</w:t>
       </w:r>
@@ -6873,7 +6949,7 @@
         <w:spacing w:before="1"/>
         <w:ind w:hanging="246"/>
       </w:pPr>
-      <w:bookmarkStart w:id="44" w:name="_Toc161392291"/>
+      <w:bookmarkStart w:id="44" w:name="_Toc165197915"/>
       <w:r>
         <w:t>Execution</w:t>
       </w:r>
@@ -7618,7 +7694,7 @@
       <w:pPr>
         <w:pStyle w:val="Heading2"/>
       </w:pPr>
-      <w:bookmarkStart w:id="45" w:name="_Toc161392292"/>
+      <w:bookmarkStart w:id="45" w:name="_Toc165197916"/>
       <w:r>
         <w:t>Time plan</w:t>
       </w:r>
@@ -8486,7 +8562,7 @@
       <w:bookmarkStart w:id="51" w:name="_Toc327583391"/>
       <w:bookmarkStart w:id="52" w:name="_Toc339966130"/>
       <w:bookmarkStart w:id="53" w:name="_Toc507670785"/>
-      <w:bookmarkStart w:id="54" w:name="_Toc161392293"/>
+      <w:bookmarkStart w:id="54" w:name="_Toc165197917"/>
       <w:bookmarkEnd w:id="46"/>
       <w:bookmarkEnd w:id="47"/>
       <w:bookmarkEnd w:id="48"/>
@@ -8590,7 +8666,7 @@
         <w:pStyle w:val="Heading2"/>
       </w:pPr>
       <w:bookmarkStart w:id="59" w:name="_Toc507670786"/>
-      <w:bookmarkStart w:id="60" w:name="_Toc161392294"/>
+      <w:bookmarkStart w:id="60" w:name="_Toc165197918"/>
       <w:r>
         <w:t>Test</w:t>
       </w:r>
@@ -8685,7 +8761,7 @@
         </w:rPr>
       </w:pPr>
       <w:bookmarkStart w:id="61" w:name="_Toc507670787"/>
-      <w:bookmarkStart w:id="62" w:name="_Toc161392295"/>
+      <w:bookmarkStart w:id="62" w:name="_Toc165197919"/>
       <w:r>
         <w:rPr>
           <w:lang w:val="en-US"/>
@@ -8828,23 +8904,7 @@
           <w:i/>
           <w:lang w:val="en-GB"/>
         </w:rPr>
-        <w:t xml:space="preserve">Cloud-based resources and virtualization technology will be utilized to facilitate flexible testing environments. Continuous Integration/Continuous Deployment (CI/CD) pipelines will be established to automate the deployment process and ensure consistency across </w:t>
-      </w:r>
-      <w:proofErr w:type="spellStart"/>
-      <w:r>
-        <w:rPr>
-          <w:i/>
-          <w:lang w:val="en-GB"/>
-        </w:rPr>
-        <w:t>environments.ll</w:t>
-      </w:r>
-      <w:proofErr w:type="spellEnd"/>
-      <w:r>
-        <w:rPr>
-          <w:i/>
-          <w:lang w:val="en-GB"/>
-        </w:rPr>
-        <w:t xml:space="preserve"> include:  Unit testing for individual components and functions. Integration testing to ensure the seamless interaction between different modules. System testing to validate the application as a whole. Acceptance testing to verify compliance with user requirements. Automation will be prioritized for unit and integration testing to streamline the testing process and ensure efficient regression testing. A goal of achieving at least 80% code coverage for relevant unit tests will be set.</w:t>
+        <w:t>Cloud-based resources and virtualization technology will be utilized to facilitate flexible testing environments. Continuous Integration/Continuous Deployment (CI/CD) pipelines will be established to automate the deployment process and ensure consistency across environments.ll include:  Unit testing for individual components and functions. Integration testing to ensure the seamless interaction between different modules. System testing to validate the application as a whole. Acceptance testing to verify compliance with user requirements. Automation will be prioritized for unit and integration testing to streamline the testing process and ensure efficient regression testing. A goal of achieving at least 80% code coverage for relevant unit tests will be set.</w:t>
       </w:r>
     </w:p>
     <w:p/>
@@ -8855,7 +8915,7 @@
         <w:pStyle w:val="Heading2"/>
       </w:pPr>
       <w:bookmarkStart w:id="63" w:name="_Toc507670788"/>
-      <w:bookmarkStart w:id="64" w:name="_Toc161392296"/>
+      <w:bookmarkStart w:id="64" w:name="_Toc165197920"/>
       <w:r>
         <w:t xml:space="preserve">Configuration </w:t>
       </w:r>
@@ -8876,39 +8936,7 @@
           <w:i/>
           <w:lang w:val="en-US"/>
         </w:rPr>
-        <w:t xml:space="preserve">Version management will be handled using </w:t>
-      </w:r>
-      <w:proofErr w:type="spellStart"/>
-      <w:r>
-        <w:rPr>
-          <w:i/>
-          <w:lang w:val="en-US"/>
-        </w:rPr>
-        <w:t>Git</w:t>
-      </w:r>
-      <w:proofErr w:type="spellEnd"/>
-      <w:r>
-        <w:rPr>
-          <w:i/>
-          <w:lang w:val="en-US"/>
-        </w:rPr>
-        <w:t xml:space="preserve"> as the primary version control system. A branching strategy such as </w:t>
-      </w:r>
-      <w:proofErr w:type="spellStart"/>
-      <w:r>
-        <w:rPr>
-          <w:i/>
-          <w:lang w:val="en-US"/>
-        </w:rPr>
-        <w:t>GitFlow</w:t>
-      </w:r>
-      <w:proofErr w:type="spellEnd"/>
-      <w:r>
-        <w:rPr>
-          <w:i/>
-          <w:lang w:val="en-US"/>
-        </w:rPr>
-        <w:t xml:space="preserve"> will be implemented to manage feature development, bug fixes, and releases effectively. Change requests and problem reports will be tracked using an issue tracking system such as Jira, with a defined process for prioritization, resolution, and validation.</w:t>
+        <w:t>Version management will be handled using Git as the primary version control system. A branching strategy such as GitFlow will be implemented to manage feature development, bug fixes, and releases effectively. Change requests and problem reports will be tracked using an issue tracking system such as Jira, with a defined process for prioritization, resolution, and validation.</w:t>
       </w:r>
     </w:p>
     <w:p>
@@ -8950,7 +8978,7 @@
       <w:pPr>
         <w:pStyle w:val="Heading2"/>
       </w:pPr>
-      <w:bookmarkStart w:id="65" w:name="_Toc161392297"/>
+      <w:bookmarkStart w:id="65" w:name="_Toc165197921"/>
       <w:r>
         <w:t>Deliverables</w:t>
       </w:r>
@@ -9147,7 +9175,7 @@
       <w:pPr>
         <w:pStyle w:val="Heading2"/>
       </w:pPr>
-      <w:bookmarkStart w:id="66" w:name="_Toc161392298"/>
+      <w:bookmarkStart w:id="66" w:name="_Toc165197922"/>
       <w:r>
         <w:t>Non-</w:t>
       </w:r>
@@ -9182,7 +9210,7 @@
       <w:bookmarkStart w:id="69" w:name="_Toc327583394"/>
       <w:bookmarkStart w:id="70" w:name="_Toc339966133"/>
       <w:bookmarkStart w:id="71" w:name="_Toc507670789"/>
-      <w:bookmarkStart w:id="72" w:name="_Toc161392299"/>
+      <w:bookmarkStart w:id="72" w:name="_Toc165197923"/>
       <w:r>
         <w:lastRenderedPageBreak/>
         <w:t>Financ</w:t>
@@ -9201,7 +9229,7 @@
       <w:pPr>
         <w:pStyle w:val="Heading2"/>
       </w:pPr>
-      <w:bookmarkStart w:id="73" w:name="_Toc161392300"/>
+      <w:bookmarkStart w:id="73" w:name="_Toc165197924"/>
       <w:r>
         <w:t>Project budget</w:t>
       </w:r>
@@ -9293,7 +9321,7 @@
       <w:pPr>
         <w:pStyle w:val="Heading2"/>
       </w:pPr>
-      <w:bookmarkStart w:id="77" w:name="_Toc161392301"/>
+      <w:bookmarkStart w:id="77" w:name="_Toc165197925"/>
       <w:bookmarkEnd w:id="74"/>
       <w:bookmarkEnd w:id="75"/>
       <w:bookmarkEnd w:id="76"/>
@@ -9728,14 +9756,66 @@
     </w:p>
     <w:p>
       <w:pPr>
+        <w:pStyle w:val="Heading2"/>
+      </w:pPr>
+      <w:bookmarkStart w:id="78" w:name="_Toc165197926"/>
+      <w:r>
+        <w:t>Gant Chart</w:t>
+      </w:r>
+      <w:bookmarkEnd w:id="78"/>
+    </w:p>
+    <w:p/>
+    <w:p>
+      <w:pPr>
         <w:rPr>
           <w:rFonts w:cs="Arial"/>
           <w:lang w:val="en-US"/>
         </w:rPr>
       </w:pPr>
+      <w:r>
+        <w:rPr>
+          <w:rFonts w:cs="Arial"/>
+          <w:lang w:val="en-US"/>
+        </w:rPr>
+        <w:drawing>
+          <wp:inline distT="0" distB="0" distL="0" distR="0" wp14:anchorId="1F4E78F1" wp14:editId="52B56A0B">
+            <wp:extent cx="5909310" cy="2250440"/>
+            <wp:effectExtent l="0" t="0" r="0" b="0"/>
+            <wp:docPr id="2" name="Picture 2"/>
+            <wp:cNvGraphicFramePr>
+              <a:graphicFrameLocks xmlns:a="http://schemas.openxmlformats.org/drawingml/2006/main" noChangeAspect="1"/>
+            </wp:cNvGraphicFramePr>
+            <a:graphic xmlns:a="http://schemas.openxmlformats.org/drawingml/2006/main">
+              <a:graphicData uri="http://schemas.openxmlformats.org/drawingml/2006/picture">
+                <pic:pic xmlns:pic="http://schemas.openxmlformats.org/drawingml/2006/picture">
+                  <pic:nvPicPr>
+                    <pic:cNvPr id="1" name=""/>
+                    <pic:cNvPicPr/>
+                  </pic:nvPicPr>
+                  <pic:blipFill>
+                    <a:blip r:embed="rId12"/>
+                    <a:stretch>
+                      <a:fillRect/>
+                    </a:stretch>
+                  </pic:blipFill>
+                  <pic:spPr>
+                    <a:xfrm>
+                      <a:off x="0" y="0"/>
+                      <a:ext cx="5909310" cy="2250440"/>
+                    </a:xfrm>
+                    <a:prstGeom prst="rect">
+                      <a:avLst/>
+                    </a:prstGeom>
+                  </pic:spPr>
+                </pic:pic>
+              </a:graphicData>
+            </a:graphic>
+          </wp:inline>
+        </w:drawing>
+      </w:r>
     </w:p>
     <w:sectPr>
-      <w:footerReference w:type="default" r:id="rId12"/>
+      <w:footerReference w:type="default" r:id="rId13"/>
       <w:pgSz w:w="11906" w:h="16838"/>
       <w:pgMar w:top="1948" w:right="1183" w:bottom="1702" w:left="1417" w:header="708" w:footer="708" w:gutter="0"/>
       <w:cols w:space="708"/>
@@ -9834,7 +9914,7 @@
         <w:sz w:val="16"/>
         <w:szCs w:val="16"/>
       </w:rPr>
-      <w:t>11</w:t>
+      <w:t>12</w:t>
     </w:r>
     <w:r>
       <w:rPr>
@@ -9891,7 +9971,7 @@
         <w:sz w:val="16"/>
         <w:szCs w:val="16"/>
       </w:rPr>
-      <w:t>11</w:t>
+      <w:t>12</w:t>
     </w:r>
     <w:r>
       <w:rPr>
@@ -13503,6 +13583,21 @@
 </file>
 
 <file path=customXml/item1.xml><?xml version="1.0" encoding="utf-8"?>
+<p:properties xmlns:p="http://schemas.microsoft.com/office/2006/metadata/properties" xmlns:xsi="http://www.w3.org/2001/XMLSchema-instance" xmlns:pc="http://schemas.microsoft.com/office/infopath/2007/PartnerControls">
+  <documentManagement/>
+</p:properties>
+</file>
+
+<file path=customXml/item2.xml><?xml version="1.0" encoding="utf-8"?>
+<?mso-contentType ?>
+<FormTemplates xmlns="http://schemas.microsoft.com/sharepoint/v3/contenttype/forms">
+  <Display>DocumentLibraryForm</Display>
+  <Edit>DocumentLibraryForm</Edit>
+  <New>DocumentLibraryForm</New>
+</FormTemplates>
+</file>
+
+<file path=customXml/item3.xml><?xml version="1.0" encoding="utf-8"?>
 <ct:contentTypeSchema xmlns:ct="http://schemas.microsoft.com/office/2006/metadata/contentType" xmlns:ma="http://schemas.microsoft.com/office/2006/metadata/properties/metaAttributes" ct:_="" ma:_="" ma:contentTypeName="Document" ma:contentTypeID="0x010100BE3178D912CC1D41A6A85634DC34FC7A" ma:contentTypeVersion="0" ma:contentTypeDescription="Create a new document." ma:contentTypeScope="" ma:versionID="dbbd28ef624dcae803dbe9a658849040">
   <xsd:schema xmlns:xsd="http://www.w3.org/2001/XMLSchema" xmlns:xs="http://www.w3.org/2001/XMLSchema" xmlns:p="http://schemas.microsoft.com/office/2006/metadata/properties" targetNamespace="http://schemas.microsoft.com/office/2006/metadata/properties" ma:root="true" ma:fieldsID="067e30616eeadeb776f014c5fbcfd813">
     <xsd:element name="properties">
@@ -13616,26 +13711,28 @@
 </ct:contentTypeSchema>
 </file>
 
-<file path=customXml/item2.xml><?xml version="1.0" encoding="utf-8"?>
-<?mso-contentType ?>
-<FormTemplates xmlns="http://schemas.microsoft.com/sharepoint/v3/contenttype/forms">
-  <Display>DocumentLibraryForm</Display>
-  <Edit>DocumentLibraryForm</Edit>
-  <New>DocumentLibraryForm</New>
-</FormTemplates>
-</file>
-
-<file path=customXml/item3.xml><?xml version="1.0" encoding="utf-8"?>
-<p:properties xmlns:p="http://schemas.microsoft.com/office/2006/metadata/properties" xmlns:xsi="http://www.w3.org/2001/XMLSchema-instance" xmlns:pc="http://schemas.microsoft.com/office/infopath/2007/PartnerControls">
-  <documentManagement/>
-</p:properties>
-</file>
-
 <file path=customXml/item4.xml><?xml version="1.0" encoding="utf-8"?>
 <b:Sources xmlns:b="http://schemas.openxmlformats.org/officeDocument/2006/bibliography" xmlns="http://schemas.openxmlformats.org/officeDocument/2006/bibliography" SelectedStyle="\APASixthEditionOfficeOnline.xsl" StyleName="APA" Version="6"/>
 </file>
 
 <file path=customXml/itemProps1.xml><?xml version="1.0" encoding="utf-8"?>
+<ds:datastoreItem xmlns:ds="http://schemas.openxmlformats.org/officeDocument/2006/customXml" ds:itemID="{AC94A26D-82EB-45B7-AEA3-129FBDD1FCEB}">
+  <ds:schemaRefs>
+    <ds:schemaRef ds:uri="http://schemas.microsoft.com/office/2006/metadata/properties"/>
+    <ds:schemaRef ds:uri="http://schemas.microsoft.com/office/infopath/2007/PartnerControls"/>
+  </ds:schemaRefs>
+</ds:datastoreItem>
+</file>
+
+<file path=customXml/itemProps2.xml><?xml version="1.0" encoding="utf-8"?>
+<ds:datastoreItem xmlns:ds="http://schemas.openxmlformats.org/officeDocument/2006/customXml" ds:itemID="{8D559B33-4825-405B-ACEB-6F229225D325}">
+  <ds:schemaRefs>
+    <ds:schemaRef ds:uri="http://schemas.microsoft.com/sharepoint/v3/contenttype/forms"/>
+  </ds:schemaRefs>
+</ds:datastoreItem>
+</file>
+
+<file path=customXml/itemProps3.xml><?xml version="1.0" encoding="utf-8"?>
 <ds:datastoreItem xmlns:ds="http://schemas.openxmlformats.org/officeDocument/2006/customXml" ds:itemID="{9F70259C-ACDF-4913-A7DE-01502B5321ED}">
   <ds:schemaRefs>
     <ds:schemaRef ds:uri="http://schemas.microsoft.com/office/2006/metadata/contentType"/>
@@ -13651,25 +13748,8 @@
 </ds:datastoreItem>
 </file>
 
-<file path=customXml/itemProps2.xml><?xml version="1.0" encoding="utf-8"?>
-<ds:datastoreItem xmlns:ds="http://schemas.openxmlformats.org/officeDocument/2006/customXml" ds:itemID="{8D559B33-4825-405B-ACEB-6F229225D325}">
-  <ds:schemaRefs>
-    <ds:schemaRef ds:uri="http://schemas.microsoft.com/sharepoint/v3/contenttype/forms"/>
-  </ds:schemaRefs>
-</ds:datastoreItem>
-</file>
-
-<file path=customXml/itemProps3.xml><?xml version="1.0" encoding="utf-8"?>
-<ds:datastoreItem xmlns:ds="http://schemas.openxmlformats.org/officeDocument/2006/customXml" ds:itemID="{AC94A26D-82EB-45B7-AEA3-129FBDD1FCEB}">
-  <ds:schemaRefs>
-    <ds:schemaRef ds:uri="http://schemas.microsoft.com/office/2006/metadata/properties"/>
-    <ds:schemaRef ds:uri="http://schemas.microsoft.com/office/infopath/2007/PartnerControls"/>
-  </ds:schemaRefs>
-</ds:datastoreItem>
-</file>
-
 <file path=customXml/itemProps4.xml><?xml version="1.0" encoding="utf-8"?>
-<ds:datastoreItem xmlns:ds="http://schemas.openxmlformats.org/officeDocument/2006/customXml" ds:itemID="{84318826-1264-4117-AA36-0B456EB9A6D4}">
+<ds:datastoreItem xmlns:ds="http://schemas.openxmlformats.org/officeDocument/2006/customXml" ds:itemID="{970E549C-CB75-4232-A7F1-AEF8608719F5}">
   <ds:schemaRefs>
     <ds:schemaRef ds:uri="http://schemas.openxmlformats.org/officeDocument/2006/bibliography"/>
   </ds:schemaRefs>

</xml_diff>